<commit_message>
final errors fixed, documentation finished
</commit_message>
<xml_diff>
--- a/documentation/Formulare/AbstraktD_DA.docx
+++ b/documentation/Formulare/AbstraktD_DA.docx
@@ -520,7 +520,15 @@
                 <w:sz w:val="24"/>
                 <w:szCs w:val="24"/>
               </w:rPr>
-              <w:t xml:space="preserve"> und</w:t>
+              <w:t xml:space="preserve"> und Kursen verbessern können. Das System soll einfach zu bedienen sein. Außerdem muss es ein Punktesystem geben, </w:t>
+            </w:r>
+            <w:r>
+              <w:rPr>
+                <w:rFonts w:ascii="Arial" w:hAnsi="Arial" w:cs="Arial"/>
+                <w:sz w:val="24"/>
+                <w:szCs w:val="24"/>
+              </w:rPr>
+              <w:t>welches die Nutzer belohnt und ihnen di</w:t>
             </w:r>
             <w:bookmarkStart w:id="0" w:name="_GoBack"/>
             <w:bookmarkEnd w:id="0"/>
@@ -530,7 +538,31 @@
                 <w:sz w:val="24"/>
                 <w:szCs w:val="24"/>
               </w:rPr>
-              <w:t xml:space="preserve"> Kursen verbessern können. Das System soll einfach zu bedienen sein. Außerdem muss es ein Punktesystem geben, das die Nutzer belohnt und sie ihre Punkte mit anderen Nutzern vergleichen lässt. Es sollte ein "</w:t>
+              <w:t xml:space="preserve">e Möglichkeit bietet, ihren Punktestand mit </w:t>
+            </w:r>
+            <w:r>
+              <w:rPr>
+                <w:rFonts w:ascii="Arial" w:hAnsi="Arial" w:cs="Arial"/>
+                <w:sz w:val="24"/>
+                <w:szCs w:val="24"/>
+              </w:rPr>
+              <w:t>anderen Nutzern</w:t>
+            </w:r>
+            <w:r>
+              <w:rPr>
+                <w:rFonts w:ascii="Arial" w:hAnsi="Arial" w:cs="Arial"/>
+                <w:sz w:val="24"/>
+                <w:szCs w:val="24"/>
+              </w:rPr>
+              <w:t xml:space="preserve"> zu vergleichen</w:t>
+            </w:r>
+            <w:r>
+              <w:rPr>
+                <w:rFonts w:ascii="Arial" w:hAnsi="Arial" w:cs="Arial"/>
+                <w:sz w:val="24"/>
+                <w:szCs w:val="24"/>
+              </w:rPr>
+              <w:t>. Es sollte ein "</w:t>
             </w:r>
             <w:proofErr w:type="spellStart"/>
             <w:r>
@@ -801,13 +833,12 @@
       <w:tblPr>
         <w:tblStyle w:val="Tabellenraster"/>
         <w:tblpPr w:leftFromText="141" w:rightFromText="141" w:vertAnchor="text" w:horzAnchor="margin" w:tblpX="108" w:tblpY="36"/>
-        <w:tblW w:w="16161" w:type="dxa"/>
+        <w:tblW w:w="9640" w:type="dxa"/>
         <w:tblLayout w:type="fixed"/>
         <w:tblLook w:val="00A0" w:firstRow="1" w:lastRow="0" w:firstColumn="1" w:lastColumn="0" w:noHBand="0" w:noVBand="0"/>
       </w:tblPr>
       <w:tblGrid>
         <w:gridCol w:w="3119"/>
-        <w:gridCol w:w="6521"/>
         <w:gridCol w:w="6521"/>
       </w:tblGrid>
       <w:tr>
@@ -1001,332 +1032,6 @@
               </w:rPr>
               <w:t>Das ER-Modell beschreibt die Struktur der Datenbank.</w:t>
             </w:r>
-          </w:p>
-          <w:p>
-            <w:pPr>
-              <w:rPr>
-                <w:rFonts w:ascii="Arial" w:hAnsi="Arial" w:cs="Arial"/>
-                <w:lang w:val="de-AT"/>
-              </w:rPr>
-            </w:pPr>
-          </w:p>
-        </w:tc>
-        <w:tc>
-          <w:tcPr>
-            <w:tcW w:w="6521" w:type="dxa"/>
-            <w:vAlign w:val="center"/>
-          </w:tcPr>
-          <w:p>
-            <w:pPr>
-              <w:rPr>
-                <w:rFonts w:ascii="Arial" w:hAnsi="Arial" w:cs="Arial"/>
-                <w:lang w:val="de-AT"/>
-              </w:rPr>
-            </w:pPr>
-          </w:p>
-          <w:p>
-            <w:pPr>
-              <w:rPr>
-                <w:rFonts w:ascii="Arial" w:hAnsi="Arial" w:cs="Arial"/>
-                <w:lang w:val="de-AT"/>
-              </w:rPr>
-            </w:pPr>
-          </w:p>
-          <w:p>
-            <w:pPr>
-              <w:rPr>
-                <w:rFonts w:ascii="Arial" w:hAnsi="Arial" w:cs="Arial"/>
-                <w:lang w:val="de-AT"/>
-              </w:rPr>
-            </w:pPr>
-          </w:p>
-          <w:p>
-            <w:pPr>
-              <w:rPr>
-                <w:rFonts w:ascii="Arial" w:hAnsi="Arial" w:cs="Arial"/>
-                <w:lang w:val="de-AT"/>
-              </w:rPr>
-            </w:pPr>
-          </w:p>
-          <w:p>
-            <w:pPr>
-              <w:rPr>
-                <w:rFonts w:ascii="Arial" w:hAnsi="Arial" w:cs="Arial"/>
-                <w:lang w:val="de-AT"/>
-              </w:rPr>
-            </w:pPr>
-          </w:p>
-          <w:p>
-            <w:pPr>
-              <w:rPr>
-                <w:rFonts w:ascii="Arial" w:hAnsi="Arial" w:cs="Arial"/>
-                <w:lang w:val="de-AT"/>
-              </w:rPr>
-            </w:pPr>
-          </w:p>
-          <w:p>
-            <w:pPr>
-              <w:rPr>
-                <w:rFonts w:ascii="Arial" w:hAnsi="Arial" w:cs="Arial"/>
-                <w:lang w:val="de-AT"/>
-              </w:rPr>
-            </w:pPr>
-          </w:p>
-          <w:p>
-            <w:pPr>
-              <w:rPr>
-                <w:rFonts w:ascii="Arial" w:hAnsi="Arial" w:cs="Arial"/>
-                <w:lang w:val="de-AT"/>
-              </w:rPr>
-            </w:pPr>
-          </w:p>
-          <w:p>
-            <w:pPr>
-              <w:rPr>
-                <w:rFonts w:ascii="Arial" w:hAnsi="Arial" w:cs="Arial"/>
-                <w:lang w:val="de-AT"/>
-              </w:rPr>
-            </w:pPr>
-          </w:p>
-          <w:p>
-            <w:pPr>
-              <w:rPr>
-                <w:rFonts w:ascii="Arial" w:hAnsi="Arial" w:cs="Arial"/>
-                <w:lang w:val="de-AT"/>
-              </w:rPr>
-            </w:pPr>
-          </w:p>
-          <w:p>
-            <w:pPr>
-              <w:rPr>
-                <w:rFonts w:ascii="Arial" w:hAnsi="Arial" w:cs="Arial"/>
-                <w:lang w:val="de-AT"/>
-              </w:rPr>
-            </w:pPr>
-          </w:p>
-          <w:p>
-            <w:pPr>
-              <w:rPr>
-                <w:rFonts w:ascii="Arial" w:hAnsi="Arial" w:cs="Arial"/>
-                <w:lang w:val="de-AT"/>
-              </w:rPr>
-            </w:pPr>
-          </w:p>
-          <w:p>
-            <w:pPr>
-              <w:rPr>
-                <w:rFonts w:ascii="Arial" w:hAnsi="Arial" w:cs="Arial"/>
-                <w:lang w:val="de-AT"/>
-              </w:rPr>
-            </w:pPr>
-          </w:p>
-          <w:p>
-            <w:pPr>
-              <w:rPr>
-                <w:rFonts w:ascii="Arial" w:hAnsi="Arial" w:cs="Arial"/>
-                <w:lang w:val="de-AT"/>
-              </w:rPr>
-            </w:pPr>
-          </w:p>
-          <w:p>
-            <w:pPr>
-              <w:rPr>
-                <w:rFonts w:ascii="Arial" w:hAnsi="Arial" w:cs="Arial"/>
-                <w:lang w:val="de-AT"/>
-              </w:rPr>
-            </w:pPr>
-          </w:p>
-          <w:p>
-            <w:pPr>
-              <w:rPr>
-                <w:rFonts w:ascii="Arial" w:hAnsi="Arial" w:cs="Arial"/>
-                <w:lang w:val="de-AT"/>
-              </w:rPr>
-            </w:pPr>
-          </w:p>
-          <w:p>
-            <w:pPr>
-              <w:rPr>
-                <w:rFonts w:ascii="Arial" w:hAnsi="Arial" w:cs="Arial"/>
-                <w:lang w:val="de-AT"/>
-              </w:rPr>
-            </w:pPr>
-          </w:p>
-          <w:p>
-            <w:pPr>
-              <w:rPr>
-                <w:rFonts w:ascii="Arial" w:hAnsi="Arial" w:cs="Arial"/>
-                <w:lang w:val="de-AT"/>
-              </w:rPr>
-            </w:pPr>
-          </w:p>
-          <w:p>
-            <w:pPr>
-              <w:rPr>
-                <w:rFonts w:ascii="Arial" w:hAnsi="Arial" w:cs="Arial"/>
-                <w:lang w:val="de-AT"/>
-              </w:rPr>
-            </w:pPr>
-          </w:p>
-          <w:p>
-            <w:pPr>
-              <w:rPr>
-                <w:rFonts w:ascii="Arial" w:hAnsi="Arial" w:cs="Arial"/>
-                <w:lang w:val="de-AT"/>
-              </w:rPr>
-            </w:pPr>
-          </w:p>
-          <w:p>
-            <w:pPr>
-              <w:rPr>
-                <w:rFonts w:ascii="Arial" w:hAnsi="Arial" w:cs="Arial"/>
-                <w:lang w:val="de-AT"/>
-              </w:rPr>
-            </w:pPr>
-          </w:p>
-          <w:p>
-            <w:pPr>
-              <w:rPr>
-                <w:rFonts w:ascii="Arial" w:hAnsi="Arial" w:cs="Arial"/>
-                <w:lang w:val="de-AT"/>
-              </w:rPr>
-            </w:pPr>
-          </w:p>
-          <w:p>
-            <w:pPr>
-              <w:rPr>
-                <w:rFonts w:ascii="Arial" w:hAnsi="Arial" w:cs="Arial"/>
-                <w:lang w:val="de-AT"/>
-              </w:rPr>
-            </w:pPr>
-          </w:p>
-          <w:p>
-            <w:pPr>
-              <w:rPr>
-                <w:rFonts w:ascii="Arial" w:hAnsi="Arial" w:cs="Arial"/>
-                <w:lang w:val="de-AT"/>
-              </w:rPr>
-            </w:pPr>
-          </w:p>
-          <w:p>
-            <w:pPr>
-              <w:rPr>
-                <w:rFonts w:ascii="Arial" w:hAnsi="Arial" w:cs="Arial"/>
-                <w:lang w:val="de-AT"/>
-              </w:rPr>
-            </w:pPr>
-          </w:p>
-          <w:p>
-            <w:pPr>
-              <w:rPr>
-                <w:rFonts w:ascii="Arial" w:hAnsi="Arial" w:cs="Arial"/>
-                <w:lang w:val="de-AT"/>
-              </w:rPr>
-            </w:pPr>
-          </w:p>
-          <w:p>
-            <w:pPr>
-              <w:rPr>
-                <w:rFonts w:ascii="Arial" w:hAnsi="Arial" w:cs="Arial"/>
-                <w:lang w:val="de-AT"/>
-              </w:rPr>
-            </w:pPr>
-          </w:p>
-          <w:p>
-            <w:pPr>
-              <w:rPr>
-                <w:rFonts w:ascii="Arial" w:hAnsi="Arial" w:cs="Arial"/>
-                <w:lang w:val="de-AT"/>
-              </w:rPr>
-            </w:pPr>
-          </w:p>
-          <w:p>
-            <w:pPr>
-              <w:rPr>
-                <w:rFonts w:ascii="Arial" w:hAnsi="Arial" w:cs="Arial"/>
-                <w:lang w:val="de-AT"/>
-              </w:rPr>
-            </w:pPr>
-          </w:p>
-          <w:p>
-            <w:pPr>
-              <w:rPr>
-                <w:rFonts w:ascii="Arial" w:hAnsi="Arial" w:cs="Arial"/>
-                <w:lang w:val="de-AT"/>
-              </w:rPr>
-            </w:pPr>
-          </w:p>
-          <w:p>
-            <w:pPr>
-              <w:rPr>
-                <w:rFonts w:ascii="Arial" w:hAnsi="Arial" w:cs="Arial"/>
-                <w:lang w:val="de-AT"/>
-              </w:rPr>
-            </w:pPr>
-          </w:p>
-          <w:p>
-            <w:pPr>
-              <w:rPr>
-                <w:rFonts w:ascii="Arial" w:hAnsi="Arial" w:cs="Arial"/>
-                <w:lang w:val="de-AT"/>
-              </w:rPr>
-            </w:pPr>
-          </w:p>
-          <w:p>
-            <w:pPr>
-              <w:rPr>
-                <w:rFonts w:ascii="Arial" w:hAnsi="Arial" w:cs="Arial"/>
-                <w:lang w:val="de-AT"/>
-              </w:rPr>
-            </w:pPr>
-          </w:p>
-          <w:p>
-            <w:pPr>
-              <w:rPr>
-                <w:rFonts w:ascii="Arial" w:hAnsi="Arial" w:cs="Arial"/>
-                <w:lang w:val="de-AT"/>
-              </w:rPr>
-            </w:pPr>
-          </w:p>
-          <w:p>
-            <w:pPr>
-              <w:rPr>
-                <w:rFonts w:ascii="Arial" w:hAnsi="Arial" w:cs="Arial"/>
-                <w:lang w:val="de-AT"/>
-              </w:rPr>
-            </w:pPr>
-          </w:p>
-          <w:p>
-            <w:pPr>
-              <w:rPr>
-                <w:rFonts w:ascii="Arial" w:hAnsi="Arial" w:cs="Arial"/>
-                <w:lang w:val="de-AT"/>
-              </w:rPr>
-            </w:pPr>
-          </w:p>
-          <w:p>
-            <w:pPr>
-              <w:rPr>
-                <w:rFonts w:ascii="Arial" w:hAnsi="Arial" w:cs="Arial"/>
-                <w:lang w:val="de-AT"/>
-              </w:rPr>
-            </w:pPr>
-          </w:p>
-          <w:p>
-            <w:pPr>
-              <w:rPr>
-                <w:rFonts w:ascii="Arial" w:hAnsi="Arial" w:cs="Arial"/>
-                <w:lang w:val="de-AT"/>
-              </w:rPr>
-            </w:pPr>
-          </w:p>
-          <w:p>
-            <w:pPr>
-              <w:rPr>
-                <w:rFonts w:ascii="Arial" w:hAnsi="Arial" w:cs="Arial"/>
-                <w:lang w:val="de-AT"/>
-              </w:rPr>
-            </w:pPr>
           </w:p>
           <w:p>
             <w:pPr>
@@ -2463,6 +2168,7 @@
     <w:lsdException w:name="HTML Sample" w:semiHidden="1" w:unhideWhenUsed="1"/>
     <w:lsdException w:name="HTML Typewriter" w:semiHidden="1" w:unhideWhenUsed="1"/>
     <w:lsdException w:name="HTML Variable" w:semiHidden="1" w:unhideWhenUsed="1"/>
+    <w:lsdException w:name="Normal Table" w:semiHidden="1" w:unhideWhenUsed="1"/>
     <w:lsdException w:name="annotation subject" w:semiHidden="1" w:unhideWhenUsed="1"/>
     <w:lsdException w:name="No List" w:semiHidden="1" w:unhideWhenUsed="1"/>
     <w:lsdException w:name="Outline List 1" w:semiHidden="1" w:unhideWhenUsed="1"/>
@@ -2509,8 +2215,10 @@
     <w:lsdException w:name="Table Subtle 2" w:semiHidden="1" w:unhideWhenUsed="1"/>
     <w:lsdException w:name="Table Web 1" w:semiHidden="1" w:unhideWhenUsed="1"/>
     <w:lsdException w:name="Table Web 2" w:semiHidden="1" w:unhideWhenUsed="1"/>
+    <w:lsdException w:name="Table Web 3" w:semiHidden="1" w:unhideWhenUsed="1"/>
     <w:lsdException w:name="Balloon Text" w:semiHidden="1" w:unhideWhenUsed="1"/>
     <w:lsdException w:name="Table Grid" w:uiPriority="59"/>
+    <w:lsdException w:name="Table Theme" w:semiHidden="1" w:unhideWhenUsed="1"/>
     <w:lsdException w:name="Placeholder Text" w:semiHidden="1"/>
     <w:lsdException w:name="No Spacing" w:uiPriority="1" w:qFormat="1"/>
     <w:lsdException w:name="Light Shading" w:uiPriority="60"/>

</xml_diff>